<commit_message>
updated annual report Hospitality
</commit_message>
<xml_diff>
--- a/assets/hospitality/AnnualReport2020.docx
+++ b/assets/hospitality/AnnualReport2020.docx
@@ -350,7 +350,7 @@
           <w:sz w:val="24"/>
           <w:szCs w:val="24"/>
         </w:rPr>
-        <w:t>, but the joys of motherhood and a new job</w:t>
+        <w:t xml:space="preserve">, but the joys of </w:t>
       </w:r>
       <w:r>
         <w:rPr>
@@ -358,6 +358,22 @@
           <w:sz w:val="24"/>
           <w:szCs w:val="24"/>
         </w:rPr>
+        <w:t>parenthood</w:t>
+      </w:r>
+      <w:r>
+        <w:rPr>
+          <w:bCs/>
+          <w:sz w:val="24"/>
+          <w:szCs w:val="24"/>
+        </w:rPr>
+        <w:t xml:space="preserve"> and a new job</w:t>
+      </w:r>
+      <w:r>
+        <w:rPr>
+          <w:bCs/>
+          <w:sz w:val="24"/>
+          <w:szCs w:val="24"/>
+        </w:rPr>
         <w:t xml:space="preserve"> left </w:t>
       </w:r>
       <w:r>
@@ -574,7 +590,7 @@
           <w:sz w:val="24"/>
           <w:szCs w:val="24"/>
         </w:rPr>
-        <w:t xml:space="preserve"> has agreed to join the committee in July, and, not only that, she has generously volunteered to </w:t>
+        <w:t xml:space="preserve"> has agreed to join the committee in July, and she has generously volunteered to </w:t>
       </w:r>
       <w:r>
         <w:rPr>
@@ -809,7 +825,42 @@
           <w:sz w:val="24"/>
           <w:szCs w:val="24"/>
         </w:rPr>
-        <w:t>. Visitors who l</w:t>
+        <w:t xml:space="preserve">. Visitors who leave their mailing address are sent a card welcoming them to our meeting along with a copy of </w:t>
+      </w:r>
+      <w:r>
+        <w:rPr>
+          <w:sz w:val="24"/>
+          <w:szCs w:val="24"/>
+        </w:rPr>
+        <w:t>the pamphlet “Welcome to the Chapel Hill Friends Meeting” from Ministry &amp; Worship and the booklet “Silence and Speech” from Quaker Press</w:t>
+      </w:r>
+      <w:r>
+        <w:rPr>
+          <w:sz w:val="24"/>
+          <w:szCs w:val="24"/>
+        </w:rPr>
+        <w:t xml:space="preserve">. Hart Pillow </w:t>
+      </w:r>
+      <w:r>
+        <w:rPr>
+          <w:sz w:val="24"/>
+          <w:szCs w:val="24"/>
+        </w:rPr>
+        <w:t>has done</w:t>
+      </w:r>
+      <w:r>
+        <w:rPr>
+          <w:sz w:val="24"/>
+          <w:szCs w:val="24"/>
+        </w:rPr>
+        <w:t xml:space="preserve"> a marvelous job sending out these welcome cards</w:t>
+      </w:r>
+      <w:r>
+        <w:rPr>
+          <w:sz w:val="24"/>
+          <w:szCs w:val="24"/>
+        </w:rPr>
+        <w:t>—more than 40 of them—</w:t>
       </w:r>
       <w:r>
         <w:rPr>
@@ -818,63 +869,54 @@
         </w:rPr>
         <w:t xml:space="preserve"> </w:t>
       </w:r>
-      <w:proofErr w:type="spellStart"/>
-      <w:r>
-        <w:rPr>
-          <w:sz w:val="24"/>
-          <w:szCs w:val="24"/>
-        </w:rPr>
-        <w:t>j</w:t>
-      </w:r>
-      <w:r>
-        <w:rPr>
-          <w:sz w:val="24"/>
-          <w:szCs w:val="24"/>
-        </w:rPr>
-        <w:t>eave</w:t>
-      </w:r>
-      <w:proofErr w:type="spellEnd"/>
-      <w:r>
-        <w:rPr>
-          <w:sz w:val="24"/>
-          <w:szCs w:val="24"/>
-        </w:rPr>
-        <w:t xml:space="preserve"> their mailing address are sent a card welcoming them to our meeting along with a copy of </w:t>
-      </w:r>
-      <w:r>
-        <w:rPr>
-          <w:sz w:val="24"/>
-          <w:szCs w:val="24"/>
-        </w:rPr>
-        <w:t>the pamphlet “Welcome to the Chapel Hill Friends Meeting” from Ministry &amp; Worship and the booklet “Silence and Speech” from Quaker Press</w:t>
-      </w:r>
-      <w:r>
-        <w:rPr>
-          <w:sz w:val="24"/>
-          <w:szCs w:val="24"/>
-        </w:rPr>
-        <w:t xml:space="preserve">. Hart Pillow </w:t>
-      </w:r>
-      <w:r>
-        <w:rPr>
-          <w:sz w:val="24"/>
-          <w:szCs w:val="24"/>
-        </w:rPr>
-        <w:t>has done</w:t>
-      </w:r>
-      <w:r>
-        <w:rPr>
-          <w:sz w:val="24"/>
-          <w:szCs w:val="24"/>
-        </w:rPr>
-        <w:t xml:space="preserve"> a marvelous job sending out these welcome cards</w:t>
-      </w:r>
-      <w:r>
-        <w:rPr>
-          <w:sz w:val="24"/>
-          <w:szCs w:val="24"/>
-        </w:rPr>
-        <w:t>—more than 40 of them—</w:t>
+      <w:r>
+        <w:rPr>
+          <w:sz w:val="24"/>
+          <w:szCs w:val="24"/>
+        </w:rPr>
+        <w:t>which she writes by hand to be more personal. Hart provides her contact information inviting the recipient to let her know if they want to be contacted by a member of Meeting</w:t>
+      </w:r>
+      <w:r>
+        <w:rPr>
+          <w:sz w:val="24"/>
+          <w:szCs w:val="24"/>
+        </w:rPr>
+        <w:t>. When one such recipient responded</w:t>
+      </w:r>
+      <w:r>
+        <w:rPr>
+          <w:sz w:val="24"/>
+          <w:szCs w:val="24"/>
+        </w:rPr>
+        <w:t xml:space="preserve"> affirmatively, Jeff Brown kindly offered to meet with the </w:t>
+      </w:r>
+      <w:r>
+        <w:rPr>
+          <w:sz w:val="24"/>
+          <w:szCs w:val="24"/>
+        </w:rPr>
+        <w:t>visitor</w:t>
+      </w:r>
+      <w:r>
+        <w:rPr>
+          <w:sz w:val="24"/>
+          <w:szCs w:val="24"/>
+        </w:rPr>
+        <w:t xml:space="preserve">. And we thank Matt Drake, Jennifer Leeman, and Tom Munk for volunteering to be available to meet with visitors who accept our invitation </w:t>
+      </w:r>
+      <w:r>
+        <w:rPr>
+          <w:sz w:val="24"/>
+          <w:szCs w:val="24"/>
+        </w:rPr>
+        <w:t>for contact</w:t>
+      </w:r>
+      <w:r>
+        <w:rPr>
+          <w:sz w:val="24"/>
+          <w:szCs w:val="24"/>
+        </w:rPr>
+        <w:t>.</w:t>
       </w:r>
       <w:r>
         <w:rPr>
@@ -888,49 +930,28 @@
           <w:sz w:val="24"/>
           <w:szCs w:val="24"/>
         </w:rPr>
-        <w:t>which she writes by hand to be more personal. Hart provides her contact information inviting the recipient to let her know if they want to be contacted by a member of Meeting</w:t>
-      </w:r>
-      <w:r>
-        <w:rPr>
-          <w:sz w:val="24"/>
-          <w:szCs w:val="24"/>
-        </w:rPr>
-        <w:t>. When one such recipient responded</w:t>
-      </w:r>
-      <w:r>
-        <w:rPr>
-          <w:sz w:val="24"/>
-          <w:szCs w:val="24"/>
-        </w:rPr>
-        <w:t xml:space="preserve"> affirmatively, Jeff Brown kindly offered to meet with the </w:t>
-      </w:r>
-      <w:r>
-        <w:rPr>
-          <w:sz w:val="24"/>
-          <w:szCs w:val="24"/>
-        </w:rPr>
-        <w:t>visitor</w:t>
-      </w:r>
-      <w:r>
-        <w:rPr>
-          <w:sz w:val="24"/>
-          <w:szCs w:val="24"/>
-        </w:rPr>
-        <w:t xml:space="preserve">. And we thank Matt Drake, Jennifer Leeman, and Tom Munk for volunteering to be available to meet with visitors who accept our invitation </w:t>
-      </w:r>
-      <w:r>
-        <w:rPr>
-          <w:sz w:val="24"/>
-          <w:szCs w:val="24"/>
-        </w:rPr>
-        <w:t>for contact</w:t>
-      </w:r>
-      <w:r>
-        <w:rPr>
-          <w:sz w:val="24"/>
-          <w:szCs w:val="24"/>
-        </w:rPr>
-        <w:t>.</w:t>
+        <w:t>W</w:t>
+      </w:r>
+      <w:r>
+        <w:rPr>
+          <w:sz w:val="24"/>
+          <w:szCs w:val="24"/>
+        </w:rPr>
+        <w:t xml:space="preserve">e </w:t>
+      </w:r>
+      <w:r>
+        <w:rPr>
+          <w:sz w:val="24"/>
+          <w:szCs w:val="24"/>
+        </w:rPr>
+        <w:t xml:space="preserve">also </w:t>
+      </w:r>
+      <w:r>
+        <w:rPr>
+          <w:sz w:val="24"/>
+          <w:szCs w:val="24"/>
+        </w:rPr>
+        <w:t>thank Annalee Harkins who continues to use her creative talents to provide us her hand-made welcome cards even after leaving the Hospitality Committee.</w:t>
       </w:r>
     </w:p>
     <w:p>
@@ -1128,7 +1149,21 @@
           <w:sz w:val="24"/>
           <w:szCs w:val="24"/>
         </w:rPr>
-        <w:t>to reinitiate newcomer teas for recent visitors, new members, and some experienced Friends. This is a work in progress</w:t>
+        <w:t>to rein</w:t>
+      </w:r>
+      <w:r>
+        <w:rPr>
+          <w:sz w:val="24"/>
+          <w:szCs w:val="24"/>
+        </w:rPr>
+        <w:t>stitute</w:t>
+      </w:r>
+      <w:r>
+        <w:rPr>
+          <w:sz w:val="24"/>
+          <w:szCs w:val="24"/>
+        </w:rPr>
+        <w:t xml:space="preserve"> newcomer teas for recent visitors, new members, and some experienced Friends. This is a work in progress</w:t>
       </w:r>
       <w:r>
         <w:rPr>

</xml_diff>